<commit_message>
user review configuration added
</commit_message>
<xml_diff>
--- a/Documentation/Individual Reports/IT17139236 - Dilshan K.P.A.P. - N3A-161 (Group N3A-G12) .docx
+++ b/Documentation/Individual Reports/IT17139236 - Dilshan K.P.A.P. - N3A-161 (Group N3A-G12) .docx
@@ -1,6 +1,6 @@
 
 <file path=word/document.xml><?xml version="1.0" encoding="utf-8"?>
-<w:document xmlns:wpc="http://schemas.microsoft.com/office/word/2010/wordprocessingCanvas" xmlns:cx="http://schemas.microsoft.com/office/drawing/2014/chartex" xmlns:cx1="http://schemas.microsoft.com/office/drawing/2015/9/8/chartex" xmlns:cx2="http://schemas.microsoft.com/office/drawing/2015/10/21/chartex" xmlns:cx3="http://schemas.microsoft.com/office/drawing/2016/5/9/chartex" xmlns:cx4="http://schemas.microsoft.com/office/drawing/2016/5/10/chartex" xmlns:cx5="http://schemas.microsoft.com/office/drawing/2016/5/11/chartex" xmlns:cx6="http://schemas.microsoft.com/office/drawing/2016/5/12/chartex" xmlns:cx7="http://schemas.microsoft.com/office/drawing/2016/5/13/chartex" xmlns:cx8="http://schemas.microsoft.com/office/drawing/2016/5/14/chartex" xmlns:mc="http://schemas.openxmlformats.org/markup-compatibility/2006" xmlns:aink="http://schemas.microsoft.com/office/drawing/2016/ink" xmlns:am3d="http://schemas.microsoft.com/office/drawing/2017/model3d" xmlns:o="urn:schemas-microsoft-com:office:office" xmlns:r="http://schemas.openxmlformats.org/officeDocument/2006/relationships" xmlns:m="http://schemas.openxmlformats.org/officeDocument/2006/math" xmlns:v="urn:schemas-microsoft-com:vml" xmlns:wp14="http://schemas.microsoft.com/office/word/2010/wordprocessingDrawing" xmlns:wp="http://schemas.openxmlformats.org/drawingml/2006/wordprocessingDrawing" xmlns:w10="urn:schemas-microsoft-com:office:word" xmlns:w="http://schemas.openxmlformats.org/wordprocessingml/2006/main" xmlns:w14="http://schemas.microsoft.com/office/word/2010/wordml" xmlns:w15="http://schemas.microsoft.com/office/word/2012/wordml" xmlns:w16cid="http://schemas.microsoft.com/office/word/2016/wordml/cid" xmlns:w16se="http://schemas.microsoft.com/office/word/2015/wordml/symex" xmlns:wpg="http://schemas.microsoft.com/office/word/2010/wordprocessingGroup" xmlns:wpi="http://schemas.microsoft.com/office/word/2010/wordprocessingInk" xmlns:wne="http://schemas.microsoft.com/office/word/2006/wordml" xmlns:wps="http://schemas.microsoft.com/office/word/2010/wordprocessingShape" mc:Ignorable="w14 w15 w16se w16cid wp14">
+<w:document xmlns:wpc="http://schemas.microsoft.com/office/word/2010/wordprocessingCanvas" xmlns:cx="http://schemas.microsoft.com/office/drawing/2014/chartex" xmlns:cx1="http://schemas.microsoft.com/office/drawing/2015/9/8/chartex" xmlns:mc="http://schemas.openxmlformats.org/markup-compatibility/2006" xmlns:o="urn:schemas-microsoft-com:office:office" xmlns:r="http://schemas.openxmlformats.org/officeDocument/2006/relationships" xmlns:m="http://schemas.openxmlformats.org/officeDocument/2006/math" xmlns:v="urn:schemas-microsoft-com:vml" xmlns:wp14="http://schemas.microsoft.com/office/word/2010/wordprocessingDrawing" xmlns:wp="http://schemas.openxmlformats.org/drawingml/2006/wordprocessingDrawing" xmlns:w10="urn:schemas-microsoft-com:office:word" xmlns:w="http://schemas.openxmlformats.org/wordprocessingml/2006/main" xmlns:w14="http://schemas.microsoft.com/office/word/2010/wordml" xmlns:w15="http://schemas.microsoft.com/office/word/2012/wordml" xmlns:w16se="http://schemas.microsoft.com/office/word/2015/wordml/symex" xmlns:wpg="http://schemas.microsoft.com/office/word/2010/wordprocessingGroup" xmlns:wpi="http://schemas.microsoft.com/office/word/2010/wordprocessingInk" xmlns:wne="http://schemas.microsoft.com/office/word/2006/wordml" xmlns:wps="http://schemas.microsoft.com/office/word/2010/wordprocessingShape" mc:Ignorable="w14 w15 w16se wp14">
   <w:body>
     <w:p>
       <w:pPr>
@@ -253,6 +253,7 @@
                 <w:szCs w:val="22"/>
               </w:rPr>
             </w:pPr>
+            <w:proofErr w:type="spellStart"/>
             <w:r>
               <w:rPr>
                 <w:b/>
@@ -262,6 +263,7 @@
               </w:rPr>
               <w:t>Laravel</w:t>
             </w:r>
+            <w:proofErr w:type="spellEnd"/>
           </w:p>
         </w:tc>
       </w:tr>
@@ -302,7 +304,16 @@
           <w:sz w:val="32"/>
           <w:szCs w:val="32"/>
         </w:rPr>
-        <w:t>Details of the Group Members:</w:t>
+        <w:t>Student Details</w:t>
+      </w:r>
+      <w:r>
+        <w:rPr>
+          <w:b/>
+          <w:bCs/>
+          <w:sz w:val="32"/>
+          <w:szCs w:val="32"/>
+        </w:rPr>
+        <w:t>:</w:t>
       </w:r>
       <w:r>
         <w:rPr>
@@ -484,9 +495,11 @@
               </w:tabs>
               <w:spacing w:before="60" w:after="60"/>
             </w:pPr>
+            <w:proofErr w:type="spellStart"/>
             <w:r>
-              <w:t>Wijemanna M.D.C.V.</w:t>
+              <w:t>Dilshan.K.P.A.P</w:t>
             </w:r>
+            <w:proofErr w:type="spellEnd"/>
           </w:p>
         </w:tc>
         <w:tc>
@@ -500,7 +513,10 @@
               <w:jc w:val="center"/>
             </w:pPr>
             <w:r>
-              <w:t>IT 17156998</w:t>
+              <w:t xml:space="preserve">IT </w:t>
+            </w:r>
+            <w:r>
+              <w:t>17139236</w:t>
             </w:r>
           </w:p>
         </w:tc>
@@ -515,7 +531,7 @@
               <w:jc w:val="center"/>
             </w:pPr>
             <w:r>
-              <w:t>0771306203</w:t>
+              <w:t>0787918058</w:t>
             </w:r>
           </w:p>
         </w:tc>
@@ -529,240 +545,10 @@
               <w:spacing w:before="60" w:after="60"/>
             </w:pPr>
             <w:r>
-              <w:t>chathurkavish@gmail.com</w:t>
-            </w:r>
-          </w:p>
-        </w:tc>
-      </w:tr>
-      <w:tr>
-        <w:trPr>
-          <w:trHeight w:val="422"/>
-        </w:trPr>
-        <w:tc>
-          <w:tcPr>
-            <w:tcW w:w="387" w:type="dxa"/>
-            <w:shd w:val="clear" w:color="auto" w:fill="auto"/>
-          </w:tcPr>
-          <w:p>
-            <w:pPr>
-              <w:numPr>
-                <w:ilvl w:val="0"/>
-                <w:numId w:val="22"/>
-              </w:numPr>
-              <w:jc w:val="center"/>
-            </w:pPr>
-          </w:p>
-        </w:tc>
-        <w:tc>
-          <w:tcPr>
-            <w:tcW w:w="2763" w:type="dxa"/>
-            <w:shd w:val="clear" w:color="auto" w:fill="auto"/>
-          </w:tcPr>
-          <w:p>
-            <w:pPr>
-              <w:tabs>
-                <w:tab w:val="left" w:pos="501"/>
-              </w:tabs>
-              <w:spacing w:before="60" w:after="60"/>
-            </w:pPr>
-            <w:r>
-              <w:t>Chamikara G.M.N.</w:t>
-            </w:r>
-          </w:p>
-        </w:tc>
-        <w:tc>
-          <w:tcPr>
-            <w:tcW w:w="2160" w:type="dxa"/>
-            <w:shd w:val="clear" w:color="auto" w:fill="auto"/>
-          </w:tcPr>
-          <w:p>
-            <w:pPr>
-              <w:spacing w:before="60" w:after="60"/>
-              <w:jc w:val="center"/>
-            </w:pPr>
-            <w:r>
-              <w:t>IT 17155526</w:t>
-            </w:r>
-          </w:p>
-        </w:tc>
-        <w:tc>
-          <w:tcPr>
-            <w:tcW w:w="2226" w:type="dxa"/>
-            <w:shd w:val="clear" w:color="auto" w:fill="auto"/>
-          </w:tcPr>
-          <w:p>
-            <w:pPr>
-              <w:spacing w:before="60" w:after="60"/>
-              <w:jc w:val="center"/>
-            </w:pPr>
-            <w:r>
-              <w:t>0715849445</w:t>
-            </w:r>
-          </w:p>
-        </w:tc>
-        <w:tc>
-          <w:tcPr>
-            <w:tcW w:w="3264" w:type="dxa"/>
-            <w:shd w:val="clear" w:color="auto" w:fill="auto"/>
-          </w:tcPr>
-          <w:p>
-            <w:pPr>
-              <w:spacing w:before="60" w:after="60"/>
-            </w:pPr>
-            <w:r>
-              <w:t>chamikaragmn@gmail.com</w:t>
-            </w:r>
-          </w:p>
-        </w:tc>
-      </w:tr>
-      <w:tr>
-        <w:trPr>
-          <w:trHeight w:val="410"/>
-        </w:trPr>
-        <w:tc>
-          <w:tcPr>
-            <w:tcW w:w="387" w:type="dxa"/>
-          </w:tcPr>
-          <w:p>
-            <w:pPr>
-              <w:numPr>
-                <w:ilvl w:val="0"/>
-                <w:numId w:val="22"/>
-              </w:numPr>
-              <w:jc w:val="center"/>
-            </w:pPr>
-          </w:p>
-        </w:tc>
-        <w:tc>
-          <w:tcPr>
-            <w:tcW w:w="2763" w:type="dxa"/>
-          </w:tcPr>
-          <w:p>
-            <w:pPr>
-              <w:spacing w:before="60" w:after="60"/>
-            </w:pPr>
-            <w:r>
-              <w:t>Kumara</w:t>
+              <w:t>djashanpower</w:t>
             </w:r>
             <w:r>
-              <w:t xml:space="preserve"> </w:t>
-            </w:r>
-            <w:r>
-              <w:t>W.D.R.P</w:t>
-            </w:r>
-          </w:p>
-        </w:tc>
-        <w:tc>
-          <w:tcPr>
-            <w:tcW w:w="2160" w:type="dxa"/>
-          </w:tcPr>
-          <w:p>
-            <w:pPr>
-              <w:spacing w:before="60" w:after="60"/>
-              <w:jc w:val="center"/>
-            </w:pPr>
-            <w:r>
-              <w:t>IT 17135412</w:t>
-            </w:r>
-          </w:p>
-        </w:tc>
-        <w:tc>
-          <w:tcPr>
-            <w:tcW w:w="2226" w:type="dxa"/>
-          </w:tcPr>
-          <w:p>
-            <w:pPr>
-              <w:spacing w:before="60" w:after="60"/>
-              <w:jc w:val="center"/>
-            </w:pPr>
-            <w:r>
-              <w:t>0771854709</w:t>
-            </w:r>
-          </w:p>
-        </w:tc>
-        <w:tc>
-          <w:tcPr>
-            <w:tcW w:w="3264" w:type="dxa"/>
-          </w:tcPr>
-          <w:p>
-            <w:pPr>
-              <w:spacing w:before="60" w:after="60"/>
-            </w:pPr>
-            <w:r>
-              <w:t>dilshanramesh81@gmail.com</w:t>
-            </w:r>
-          </w:p>
-        </w:tc>
-      </w:tr>
-      <w:tr>
-        <w:trPr>
-          <w:trHeight w:val="422"/>
-        </w:trPr>
-        <w:tc>
-          <w:tcPr>
-            <w:tcW w:w="387" w:type="dxa"/>
-          </w:tcPr>
-          <w:p>
-            <w:pPr>
-              <w:numPr>
-                <w:ilvl w:val="0"/>
-                <w:numId w:val="22"/>
-              </w:numPr>
-              <w:jc w:val="center"/>
-            </w:pPr>
-          </w:p>
-        </w:tc>
-        <w:tc>
-          <w:tcPr>
-            <w:tcW w:w="2763" w:type="dxa"/>
-          </w:tcPr>
-          <w:p>
-            <w:pPr>
-              <w:spacing w:before="60" w:after="60"/>
-            </w:pPr>
-            <w:r>
-              <w:t>Dilshan K.P.A.P</w:t>
-            </w:r>
-          </w:p>
-        </w:tc>
-        <w:tc>
-          <w:tcPr>
-            <w:tcW w:w="2160" w:type="dxa"/>
-          </w:tcPr>
-          <w:p>
-            <w:pPr>
-              <w:spacing w:before="60" w:after="60"/>
-              <w:jc w:val="center"/>
-            </w:pPr>
-            <w:r>
-              <w:t>IT 17139236</w:t>
-            </w:r>
-          </w:p>
-        </w:tc>
-        <w:tc>
-          <w:tcPr>
-            <w:tcW w:w="2226" w:type="dxa"/>
-          </w:tcPr>
-          <w:p>
-            <w:pPr>
-              <w:spacing w:before="60" w:after="60"/>
-              <w:jc w:val="center"/>
-            </w:pPr>
-            <w:r>
-              <w:t>0787918058</w:t>
-            </w:r>
-          </w:p>
-        </w:tc>
-        <w:tc>
-          <w:tcPr>
-            <w:tcW w:w="3264" w:type="dxa"/>
-          </w:tcPr>
-          <w:p>
-            <w:pPr>
-              <w:spacing w:before="60" w:after="60"/>
-            </w:pPr>
-            <w:r>
-              <w:t>djashanpower@gmail.com</w:t>
+              <w:t>@gmail.com</w:t>
             </w:r>
           </w:p>
         </w:tc>
@@ -776,6 +562,166 @@
           <w:u w:val="single"/>
         </w:rPr>
       </w:pPr>
+    </w:p>
+    <w:p/>
+    <w:p>
+      <w:pPr>
+        <w:rPr>
+          <w:sz w:val="32"/>
+          <w:szCs w:val="32"/>
+        </w:rPr>
+      </w:pPr>
+      <w:r>
+        <w:rPr>
+          <w:b/>
+          <w:bCs/>
+          <w:sz w:val="32"/>
+          <w:szCs w:val="32"/>
+        </w:rPr>
+        <w:t>Project Details</w:t>
+      </w:r>
+      <w:r>
+        <w:rPr>
+          <w:b/>
+          <w:bCs/>
+          <w:sz w:val="32"/>
+          <w:szCs w:val="32"/>
+        </w:rPr>
+        <w:t>:</w:t>
+      </w:r>
+      <w:r>
+        <w:rPr>
+          <w:b/>
+          <w:bCs/>
+          <w:sz w:val="32"/>
+          <w:szCs w:val="32"/>
+        </w:rPr>
+        <w:br/>
+      </w:r>
+      <w:r>
+        <w:rPr>
+          <w:b/>
+          <w:bCs/>
+          <w:sz w:val="32"/>
+          <w:szCs w:val="32"/>
+        </w:rPr>
+        <w:br/>
+      </w:r>
+      <w:proofErr w:type="spellStart"/>
+      <w:r>
+        <w:rPr>
+          <w:b/>
+          <w:bCs/>
+          <w:sz w:val="32"/>
+          <w:szCs w:val="32"/>
+        </w:rPr>
+        <w:t>SellNBy</w:t>
+      </w:r>
+      <w:proofErr w:type="spellEnd"/>
+      <w:r>
+        <w:rPr>
+          <w:b/>
+          <w:bCs/>
+          <w:sz w:val="32"/>
+          <w:szCs w:val="32"/>
+        </w:rPr>
+        <w:t xml:space="preserve"> – E-Commerce Website </w:t>
+      </w:r>
+      <w:r>
+        <w:rPr>
+          <w:sz w:val="32"/>
+          <w:szCs w:val="32"/>
+        </w:rPr>
+        <w:t xml:space="preserve">in REST full </w:t>
+      </w:r>
+      <w:r>
+        <w:rPr>
+          <w:sz w:val="32"/>
+          <w:szCs w:val="32"/>
+        </w:rPr>
+        <w:t>Architecture.</w:t>
+      </w:r>
+      <w:r>
+        <w:rPr>
+          <w:sz w:val="32"/>
+          <w:szCs w:val="32"/>
+        </w:rPr>
+        <w:br/>
+      </w:r>
+      <w:r>
+        <w:rPr>
+          <w:sz w:val="32"/>
+          <w:szCs w:val="32"/>
+        </w:rPr>
+        <w:br/>
+      </w:r>
+      <w:r>
+        <w:rPr>
+          <w:b/>
+          <w:bCs/>
+          <w:sz w:val="32"/>
+          <w:szCs w:val="32"/>
+        </w:rPr>
+        <w:t>API Details</w:t>
+      </w:r>
+      <w:r>
+        <w:rPr>
+          <w:b/>
+          <w:bCs/>
+          <w:sz w:val="32"/>
+          <w:szCs w:val="32"/>
+        </w:rPr>
+        <w:t>:</w:t>
+      </w:r>
+      <w:r>
+        <w:rPr>
+          <w:b/>
+          <w:bCs/>
+          <w:sz w:val="32"/>
+          <w:szCs w:val="32"/>
+        </w:rPr>
+        <w:t xml:space="preserve"> </w:t>
+      </w:r>
+      <w:r>
+        <w:rPr>
+          <w:b/>
+          <w:bCs/>
+          <w:sz w:val="32"/>
+          <w:szCs w:val="32"/>
+        </w:rPr>
+        <w:br/>
+      </w:r>
+    </w:p>
+    <w:p>
+      <w:pPr>
+        <w:rPr>
+          <w:sz w:val="32"/>
+          <w:szCs w:val="32"/>
+        </w:rPr>
+      </w:pPr>
+      <w:r>
+        <w:rPr>
+          <w:sz w:val="32"/>
+          <w:szCs w:val="32"/>
+        </w:rPr>
+        <w:t xml:space="preserve">User Review API (View, Edit, Delete, </w:t>
+      </w:r>
+      <w:bookmarkStart w:id="0" w:name="_GoBack"/>
+      <w:bookmarkEnd w:id="0"/>
+      <w:r>
+        <w:rPr>
+          <w:sz w:val="32"/>
+          <w:szCs w:val="32"/>
+        </w:rPr>
+        <w:t>Add</w:t>
+      </w:r>
+      <w:r>
+        <w:rPr>
+          <w:sz w:val="32"/>
+          <w:szCs w:val="32"/>
+        </w:rPr>
+        <w:t>)</w:t>
+      </w:r>
     </w:p>
     <w:p/>
     <w:p/>
@@ -803,9 +749,24 @@
     <w:p/>
     <w:p/>
     <w:p/>
+    <w:p/>
+    <w:p/>
+    <w:p/>
+    <w:p/>
+    <w:p/>
+    <w:p/>
+    <w:p/>
+    <w:p/>
+    <w:p/>
+    <w:p/>
+    <w:p/>
+    <w:p/>
+    <w:p/>
+    <w:p/>
+    <w:p/>
+    <w:p/>
+    <w:p/>
     <w:p>
-      <w:bookmarkStart w:id="0" w:name="_GoBack"/>
-      <w:bookmarkEnd w:id="0"/>
       <w:r>
         <w:t xml:space="preserve">Report template (Individual report) – Max 5 pages including the cover page </w:t>
       </w:r>
@@ -828,13 +789,7 @@
         <w:br/>
       </w:r>
       <w:r>
-        <w:t xml:space="preserve"> Service design (focusing only on your service. The diagrams should be followed by descriptions) </w:t>
-      </w:r>
-    </w:p>
-    <w:p/>
-    <w:p>
-      <w:r>
-        <w:t xml:space="preserve">o API </w:t>
+        <w:t xml:space="preserve"> Service design (focusing only on your service. The diagrams should be followed by descriptions) o API </w:t>
       </w:r>
     </w:p>
     <w:p>
@@ -874,6 +829,7 @@
     <w:p/>
     <w:p>
       <w:r>
+        <w:lastRenderedPageBreak/>
         <w:t xml:space="preserve"> Assumptions and any other relevant discussions on relevant sections </w:t>
       </w:r>
     </w:p>
@@ -1007,7 +963,7 @@
 </file>
 
 <file path=word/endnotes.xml><?xml version="1.0" encoding="utf-8"?>
-<w:endnotes xmlns:wpc="http://schemas.microsoft.com/office/word/2010/wordprocessingCanvas" xmlns:cx="http://schemas.microsoft.com/office/drawing/2014/chartex" xmlns:cx1="http://schemas.microsoft.com/office/drawing/2015/9/8/chartex" xmlns:cx2="http://schemas.microsoft.com/office/drawing/2015/10/21/chartex" xmlns:cx3="http://schemas.microsoft.com/office/drawing/2016/5/9/chartex" xmlns:cx4="http://schemas.microsoft.com/office/drawing/2016/5/10/chartex" xmlns:cx5="http://schemas.microsoft.com/office/drawing/2016/5/11/chartex" xmlns:cx6="http://schemas.microsoft.com/office/drawing/2016/5/12/chartex" xmlns:cx7="http://schemas.microsoft.com/office/drawing/2016/5/13/chartex" xmlns:cx8="http://schemas.microsoft.com/office/drawing/2016/5/14/chartex" xmlns:mc="http://schemas.openxmlformats.org/markup-compatibility/2006" xmlns:aink="http://schemas.microsoft.com/office/drawing/2016/ink" xmlns:am3d="http://schemas.microsoft.com/office/drawing/2017/model3d" xmlns:o="urn:schemas-microsoft-com:office:office" xmlns:r="http://schemas.openxmlformats.org/officeDocument/2006/relationships" xmlns:m="http://schemas.openxmlformats.org/officeDocument/2006/math" xmlns:v="urn:schemas-microsoft-com:vml" xmlns:wp14="http://schemas.microsoft.com/office/word/2010/wordprocessingDrawing" xmlns:wp="http://schemas.openxmlformats.org/drawingml/2006/wordprocessingDrawing" xmlns:w10="urn:schemas-microsoft-com:office:word" xmlns:w="http://schemas.openxmlformats.org/wordprocessingml/2006/main" xmlns:w14="http://schemas.microsoft.com/office/word/2010/wordml" xmlns:w15="http://schemas.microsoft.com/office/word/2012/wordml" xmlns:w16cid="http://schemas.microsoft.com/office/word/2016/wordml/cid" xmlns:w16se="http://schemas.microsoft.com/office/word/2015/wordml/symex" xmlns:wpg="http://schemas.microsoft.com/office/word/2010/wordprocessingGroup" xmlns:wpi="http://schemas.microsoft.com/office/word/2010/wordprocessingInk" xmlns:wne="http://schemas.microsoft.com/office/word/2006/wordml" xmlns:wps="http://schemas.microsoft.com/office/word/2010/wordprocessingShape" mc:Ignorable="w14 w15 w16se w16cid wp14">
+<w:endnotes xmlns:wpc="http://schemas.microsoft.com/office/word/2010/wordprocessingCanvas" xmlns:cx="http://schemas.microsoft.com/office/drawing/2014/chartex" xmlns:cx1="http://schemas.microsoft.com/office/drawing/2015/9/8/chartex" xmlns:mc="http://schemas.openxmlformats.org/markup-compatibility/2006" xmlns:o="urn:schemas-microsoft-com:office:office" xmlns:r="http://schemas.openxmlformats.org/officeDocument/2006/relationships" xmlns:m="http://schemas.openxmlformats.org/officeDocument/2006/math" xmlns:v="urn:schemas-microsoft-com:vml" xmlns:wp14="http://schemas.microsoft.com/office/word/2010/wordprocessingDrawing" xmlns:wp="http://schemas.openxmlformats.org/drawingml/2006/wordprocessingDrawing" xmlns:w10="urn:schemas-microsoft-com:office:word" xmlns:w="http://schemas.openxmlformats.org/wordprocessingml/2006/main" xmlns:w14="http://schemas.microsoft.com/office/word/2010/wordml" xmlns:w15="http://schemas.microsoft.com/office/word/2012/wordml" xmlns:w16se="http://schemas.microsoft.com/office/word/2015/wordml/symex" xmlns:wpg="http://schemas.microsoft.com/office/word/2010/wordprocessingGroup" xmlns:wpi="http://schemas.microsoft.com/office/word/2010/wordprocessingInk" xmlns:wne="http://schemas.microsoft.com/office/word/2006/wordml" xmlns:wps="http://schemas.microsoft.com/office/word/2010/wordprocessingShape" mc:Ignorable="w14 w15 w16se wp14">
   <w:endnote w:type="separator" w:id="-1">
     <w:p>
       <w:r>
@@ -1026,7 +982,7 @@
 </file>
 
 <file path=word/footer1.xml><?xml version="1.0" encoding="utf-8"?>
-<w:ftr xmlns:wpc="http://schemas.microsoft.com/office/word/2010/wordprocessingCanvas" xmlns:cx="http://schemas.microsoft.com/office/drawing/2014/chartex" xmlns:cx1="http://schemas.microsoft.com/office/drawing/2015/9/8/chartex" xmlns:cx2="http://schemas.microsoft.com/office/drawing/2015/10/21/chartex" xmlns:cx3="http://schemas.microsoft.com/office/drawing/2016/5/9/chartex" xmlns:cx4="http://schemas.microsoft.com/office/drawing/2016/5/10/chartex" xmlns:cx5="http://schemas.microsoft.com/office/drawing/2016/5/11/chartex" xmlns:cx6="http://schemas.microsoft.com/office/drawing/2016/5/12/chartex" xmlns:cx7="http://schemas.microsoft.com/office/drawing/2016/5/13/chartex" xmlns:cx8="http://schemas.microsoft.com/office/drawing/2016/5/14/chartex" xmlns:mc="http://schemas.openxmlformats.org/markup-compatibility/2006" xmlns:aink="http://schemas.microsoft.com/office/drawing/2016/ink" xmlns:am3d="http://schemas.microsoft.com/office/drawing/2017/model3d" xmlns:o="urn:schemas-microsoft-com:office:office" xmlns:r="http://schemas.openxmlformats.org/officeDocument/2006/relationships" xmlns:m="http://schemas.openxmlformats.org/officeDocument/2006/math" xmlns:v="urn:schemas-microsoft-com:vml" xmlns:wp14="http://schemas.microsoft.com/office/word/2010/wordprocessingDrawing" xmlns:wp="http://schemas.openxmlformats.org/drawingml/2006/wordprocessingDrawing" xmlns:w10="urn:schemas-microsoft-com:office:word" xmlns:w="http://schemas.openxmlformats.org/wordprocessingml/2006/main" xmlns:w14="http://schemas.microsoft.com/office/word/2010/wordml" xmlns:w15="http://schemas.microsoft.com/office/word/2012/wordml" xmlns:w16cid="http://schemas.microsoft.com/office/word/2016/wordml/cid" xmlns:w16se="http://schemas.microsoft.com/office/word/2015/wordml/symex" xmlns:wpg="http://schemas.microsoft.com/office/word/2010/wordprocessingGroup" xmlns:wpi="http://schemas.microsoft.com/office/word/2010/wordprocessingInk" xmlns:wne="http://schemas.microsoft.com/office/word/2006/wordml" xmlns:wps="http://schemas.microsoft.com/office/word/2010/wordprocessingShape" mc:Ignorable="w14 w15 w16se w16cid wp14">
+<w:ftr xmlns:wpc="http://schemas.microsoft.com/office/word/2010/wordprocessingCanvas" xmlns:cx="http://schemas.microsoft.com/office/drawing/2014/chartex" xmlns:cx1="http://schemas.microsoft.com/office/drawing/2015/9/8/chartex" xmlns:mc="http://schemas.openxmlformats.org/markup-compatibility/2006" xmlns:o="urn:schemas-microsoft-com:office:office" xmlns:r="http://schemas.openxmlformats.org/officeDocument/2006/relationships" xmlns:m="http://schemas.openxmlformats.org/officeDocument/2006/math" xmlns:v="urn:schemas-microsoft-com:vml" xmlns:wp14="http://schemas.microsoft.com/office/word/2010/wordprocessingDrawing" xmlns:wp="http://schemas.openxmlformats.org/drawingml/2006/wordprocessingDrawing" xmlns:w10="urn:schemas-microsoft-com:office:word" xmlns:w="http://schemas.openxmlformats.org/wordprocessingml/2006/main" xmlns:w14="http://schemas.microsoft.com/office/word/2010/wordml" xmlns:w15="http://schemas.microsoft.com/office/word/2012/wordml" xmlns:w16se="http://schemas.microsoft.com/office/word/2015/wordml/symex" xmlns:wpg="http://schemas.microsoft.com/office/word/2010/wordprocessingGroup" xmlns:wpi="http://schemas.microsoft.com/office/word/2010/wordprocessingInk" xmlns:wne="http://schemas.microsoft.com/office/word/2006/wordml" xmlns:wps="http://schemas.microsoft.com/office/word/2010/wordprocessingShape" mc:Ignorable="w14 w15 w16se wp14">
   <w:p>
     <w:pPr>
       <w:pStyle w:val="Footer"/>
@@ -1063,7 +1019,7 @@
 </file>
 
 <file path=word/footer2.xml><?xml version="1.0" encoding="utf-8"?>
-<w:ftr xmlns:wpc="http://schemas.microsoft.com/office/word/2010/wordprocessingCanvas" xmlns:cx="http://schemas.microsoft.com/office/drawing/2014/chartex" xmlns:cx1="http://schemas.microsoft.com/office/drawing/2015/9/8/chartex" xmlns:cx2="http://schemas.microsoft.com/office/drawing/2015/10/21/chartex" xmlns:cx3="http://schemas.microsoft.com/office/drawing/2016/5/9/chartex" xmlns:cx4="http://schemas.microsoft.com/office/drawing/2016/5/10/chartex" xmlns:cx5="http://schemas.microsoft.com/office/drawing/2016/5/11/chartex" xmlns:cx6="http://schemas.microsoft.com/office/drawing/2016/5/12/chartex" xmlns:cx7="http://schemas.microsoft.com/office/drawing/2016/5/13/chartex" xmlns:cx8="http://schemas.microsoft.com/office/drawing/2016/5/14/chartex" xmlns:mc="http://schemas.openxmlformats.org/markup-compatibility/2006" xmlns:aink="http://schemas.microsoft.com/office/drawing/2016/ink" xmlns:am3d="http://schemas.microsoft.com/office/drawing/2017/model3d" xmlns:o="urn:schemas-microsoft-com:office:office" xmlns:r="http://schemas.openxmlformats.org/officeDocument/2006/relationships" xmlns:m="http://schemas.openxmlformats.org/officeDocument/2006/math" xmlns:v="urn:schemas-microsoft-com:vml" xmlns:wp14="http://schemas.microsoft.com/office/word/2010/wordprocessingDrawing" xmlns:wp="http://schemas.openxmlformats.org/drawingml/2006/wordprocessingDrawing" xmlns:w10="urn:schemas-microsoft-com:office:word" xmlns:w="http://schemas.openxmlformats.org/wordprocessingml/2006/main" xmlns:w14="http://schemas.microsoft.com/office/word/2010/wordml" xmlns:w15="http://schemas.microsoft.com/office/word/2012/wordml" xmlns:w16cid="http://schemas.microsoft.com/office/word/2016/wordml/cid" xmlns:w16se="http://schemas.microsoft.com/office/word/2015/wordml/symex" xmlns:wpg="http://schemas.microsoft.com/office/word/2010/wordprocessingGroup" xmlns:wpi="http://schemas.microsoft.com/office/word/2010/wordprocessingInk" xmlns:wne="http://schemas.microsoft.com/office/word/2006/wordml" xmlns:wps="http://schemas.microsoft.com/office/word/2010/wordprocessingShape" mc:Ignorable="w14 w15 w16se w16cid wp14">
+<w:ftr xmlns:wpc="http://schemas.microsoft.com/office/word/2010/wordprocessingCanvas" xmlns:cx="http://schemas.microsoft.com/office/drawing/2014/chartex" xmlns:cx1="http://schemas.microsoft.com/office/drawing/2015/9/8/chartex" xmlns:mc="http://schemas.openxmlformats.org/markup-compatibility/2006" xmlns:o="urn:schemas-microsoft-com:office:office" xmlns:r="http://schemas.openxmlformats.org/officeDocument/2006/relationships" xmlns:m="http://schemas.openxmlformats.org/officeDocument/2006/math" xmlns:v="urn:schemas-microsoft-com:vml" xmlns:wp14="http://schemas.microsoft.com/office/word/2010/wordprocessingDrawing" xmlns:wp="http://schemas.openxmlformats.org/drawingml/2006/wordprocessingDrawing" xmlns:w10="urn:schemas-microsoft-com:office:word" xmlns:w="http://schemas.openxmlformats.org/wordprocessingml/2006/main" xmlns:w14="http://schemas.microsoft.com/office/word/2010/wordml" xmlns:w15="http://schemas.microsoft.com/office/word/2012/wordml" xmlns:w16se="http://schemas.microsoft.com/office/word/2015/wordml/symex" xmlns:wpg="http://schemas.microsoft.com/office/word/2010/wordprocessingGroup" xmlns:wpi="http://schemas.microsoft.com/office/word/2010/wordprocessingInk" xmlns:wne="http://schemas.microsoft.com/office/word/2006/wordml" xmlns:wps="http://schemas.microsoft.com/office/word/2010/wordprocessingShape" mc:Ignorable="w14 w15 w16se wp14">
   <w:p>
     <w:pPr>
       <w:pStyle w:val="Footer"/>
@@ -1113,7 +1069,7 @@
         <w:sz w:val="18"/>
         <w:szCs w:val="18"/>
       </w:rPr>
-      <w:t>6</w:t>
+      <w:t>3</w:t>
     </w:r>
     <w:r>
       <w:rPr>
@@ -1156,7 +1112,7 @@
         <w:sz w:val="18"/>
         <w:szCs w:val="18"/>
       </w:rPr>
-      <w:t>6</w:t>
+      <w:t>3</w:t>
     </w:r>
     <w:r>
       <w:rPr>
@@ -1192,7 +1148,7 @@
 </file>
 
 <file path=word/footnotes.xml><?xml version="1.0" encoding="utf-8"?>
-<w:footnotes xmlns:wpc="http://schemas.microsoft.com/office/word/2010/wordprocessingCanvas" xmlns:cx="http://schemas.microsoft.com/office/drawing/2014/chartex" xmlns:cx1="http://schemas.microsoft.com/office/drawing/2015/9/8/chartex" xmlns:cx2="http://schemas.microsoft.com/office/drawing/2015/10/21/chartex" xmlns:cx3="http://schemas.microsoft.com/office/drawing/2016/5/9/chartex" xmlns:cx4="http://schemas.microsoft.com/office/drawing/2016/5/10/chartex" xmlns:cx5="http://schemas.microsoft.com/office/drawing/2016/5/11/chartex" xmlns:cx6="http://schemas.microsoft.com/office/drawing/2016/5/12/chartex" xmlns:cx7="http://schemas.microsoft.com/office/drawing/2016/5/13/chartex" xmlns:cx8="http://schemas.microsoft.com/office/drawing/2016/5/14/chartex" xmlns:mc="http://schemas.openxmlformats.org/markup-compatibility/2006" xmlns:aink="http://schemas.microsoft.com/office/drawing/2016/ink" xmlns:am3d="http://schemas.microsoft.com/office/drawing/2017/model3d" xmlns:o="urn:schemas-microsoft-com:office:office" xmlns:r="http://schemas.openxmlformats.org/officeDocument/2006/relationships" xmlns:m="http://schemas.openxmlformats.org/officeDocument/2006/math" xmlns:v="urn:schemas-microsoft-com:vml" xmlns:wp14="http://schemas.microsoft.com/office/word/2010/wordprocessingDrawing" xmlns:wp="http://schemas.openxmlformats.org/drawingml/2006/wordprocessingDrawing" xmlns:w10="urn:schemas-microsoft-com:office:word" xmlns:w="http://schemas.openxmlformats.org/wordprocessingml/2006/main" xmlns:w14="http://schemas.microsoft.com/office/word/2010/wordml" xmlns:w15="http://schemas.microsoft.com/office/word/2012/wordml" xmlns:w16cid="http://schemas.microsoft.com/office/word/2016/wordml/cid" xmlns:w16se="http://schemas.microsoft.com/office/word/2015/wordml/symex" xmlns:wpg="http://schemas.microsoft.com/office/word/2010/wordprocessingGroup" xmlns:wpi="http://schemas.microsoft.com/office/word/2010/wordprocessingInk" xmlns:wne="http://schemas.microsoft.com/office/word/2006/wordml" xmlns:wps="http://schemas.microsoft.com/office/word/2010/wordprocessingShape" mc:Ignorable="w14 w15 w16se w16cid wp14">
+<w:footnotes xmlns:wpc="http://schemas.microsoft.com/office/word/2010/wordprocessingCanvas" xmlns:cx="http://schemas.microsoft.com/office/drawing/2014/chartex" xmlns:cx1="http://schemas.microsoft.com/office/drawing/2015/9/8/chartex" xmlns:mc="http://schemas.openxmlformats.org/markup-compatibility/2006" xmlns:o="urn:schemas-microsoft-com:office:office" xmlns:r="http://schemas.openxmlformats.org/officeDocument/2006/relationships" xmlns:m="http://schemas.openxmlformats.org/officeDocument/2006/math" xmlns:v="urn:schemas-microsoft-com:vml" xmlns:wp14="http://schemas.microsoft.com/office/word/2010/wordprocessingDrawing" xmlns:wp="http://schemas.openxmlformats.org/drawingml/2006/wordprocessingDrawing" xmlns:w10="urn:schemas-microsoft-com:office:word" xmlns:w="http://schemas.openxmlformats.org/wordprocessingml/2006/main" xmlns:w14="http://schemas.microsoft.com/office/word/2010/wordml" xmlns:w15="http://schemas.microsoft.com/office/word/2012/wordml" xmlns:w16se="http://schemas.microsoft.com/office/word/2015/wordml/symex" xmlns:wpg="http://schemas.microsoft.com/office/word/2010/wordprocessingGroup" xmlns:wpi="http://schemas.microsoft.com/office/word/2010/wordprocessingInk" xmlns:wne="http://schemas.microsoft.com/office/word/2006/wordml" xmlns:wps="http://schemas.microsoft.com/office/word/2010/wordprocessingShape" mc:Ignorable="w14 w15 w16se wp14">
   <w:footnote w:type="separator" w:id="-1">
     <w:p>
       <w:r>
@@ -1211,7 +1167,7 @@
 </file>
 
 <file path=word/header1.xml><?xml version="1.0" encoding="utf-8"?>
-<w:hdr xmlns:wpc="http://schemas.microsoft.com/office/word/2010/wordprocessingCanvas" xmlns:cx="http://schemas.microsoft.com/office/drawing/2014/chartex" xmlns:cx1="http://schemas.microsoft.com/office/drawing/2015/9/8/chartex" xmlns:cx2="http://schemas.microsoft.com/office/drawing/2015/10/21/chartex" xmlns:cx3="http://schemas.microsoft.com/office/drawing/2016/5/9/chartex" xmlns:cx4="http://schemas.microsoft.com/office/drawing/2016/5/10/chartex" xmlns:cx5="http://schemas.microsoft.com/office/drawing/2016/5/11/chartex" xmlns:cx6="http://schemas.microsoft.com/office/drawing/2016/5/12/chartex" xmlns:cx7="http://schemas.microsoft.com/office/drawing/2016/5/13/chartex" xmlns:cx8="http://schemas.microsoft.com/office/drawing/2016/5/14/chartex" xmlns:mc="http://schemas.openxmlformats.org/markup-compatibility/2006" xmlns:aink="http://schemas.microsoft.com/office/drawing/2016/ink" xmlns:am3d="http://schemas.microsoft.com/office/drawing/2017/model3d" xmlns:o="urn:schemas-microsoft-com:office:office" xmlns:r="http://schemas.openxmlformats.org/officeDocument/2006/relationships" xmlns:m="http://schemas.openxmlformats.org/officeDocument/2006/math" xmlns:v="urn:schemas-microsoft-com:vml" xmlns:wp14="http://schemas.microsoft.com/office/word/2010/wordprocessingDrawing" xmlns:wp="http://schemas.openxmlformats.org/drawingml/2006/wordprocessingDrawing" xmlns:w10="urn:schemas-microsoft-com:office:word" xmlns:w="http://schemas.openxmlformats.org/wordprocessingml/2006/main" xmlns:w14="http://schemas.microsoft.com/office/word/2010/wordml" xmlns:w15="http://schemas.microsoft.com/office/word/2012/wordml" xmlns:w16cid="http://schemas.microsoft.com/office/word/2016/wordml/cid" xmlns:w16se="http://schemas.microsoft.com/office/word/2015/wordml/symex" xmlns:wpg="http://schemas.microsoft.com/office/word/2010/wordprocessingGroup" xmlns:wpi="http://schemas.microsoft.com/office/word/2010/wordprocessingInk" xmlns:wne="http://schemas.microsoft.com/office/word/2006/wordml" xmlns:wps="http://schemas.microsoft.com/office/word/2010/wordprocessingShape" mc:Ignorable="w14 w15 w16se w16cid wp14">
+<w:hdr xmlns:wpc="http://schemas.microsoft.com/office/word/2010/wordprocessingCanvas" xmlns:cx="http://schemas.microsoft.com/office/drawing/2014/chartex" xmlns:cx1="http://schemas.microsoft.com/office/drawing/2015/9/8/chartex" xmlns:mc="http://schemas.openxmlformats.org/markup-compatibility/2006" xmlns:o="urn:schemas-microsoft-com:office:office" xmlns:r="http://schemas.openxmlformats.org/officeDocument/2006/relationships" xmlns:m="http://schemas.openxmlformats.org/officeDocument/2006/math" xmlns:v="urn:schemas-microsoft-com:vml" xmlns:wp14="http://schemas.microsoft.com/office/word/2010/wordprocessingDrawing" xmlns:wp="http://schemas.openxmlformats.org/drawingml/2006/wordprocessingDrawing" xmlns:w10="urn:schemas-microsoft-com:office:word" xmlns:w="http://schemas.openxmlformats.org/wordprocessingml/2006/main" xmlns:w14="http://schemas.microsoft.com/office/word/2010/wordml" xmlns:w15="http://schemas.microsoft.com/office/word/2012/wordml" xmlns:w16se="http://schemas.microsoft.com/office/word/2015/wordml/symex" xmlns:wpg="http://schemas.microsoft.com/office/word/2010/wordprocessingGroup" xmlns:wpi="http://schemas.microsoft.com/office/word/2010/wordprocessingInk" xmlns:wne="http://schemas.microsoft.com/office/word/2006/wordml" xmlns:wps="http://schemas.microsoft.com/office/word/2010/wordprocessingShape" mc:Ignorable="w14 w15 w16se wp14">
   <w:p>
     <w:pPr>
       <w:widowControl w:val="0"/>
@@ -1301,7 +1257,7 @@
             </wp:anchor>
           </w:drawing>
         </mc:Choice>
-        <mc:Fallback>
+        <mc:Fallback xmlns:cx2="http://schemas.microsoft.com/office/drawing/2015/10/21/chartex" xmlns:cx3="http://schemas.microsoft.com/office/drawing/2016/5/9/chartex" xmlns:cx4="http://schemas.microsoft.com/office/drawing/2016/5/10/chartex" xmlns:cx5="http://schemas.microsoft.com/office/drawing/2016/5/11/chartex" xmlns:cx6="http://schemas.microsoft.com/office/drawing/2016/5/12/chartex" xmlns:cx7="http://schemas.microsoft.com/office/drawing/2016/5/13/chartex" xmlns:cx8="http://schemas.microsoft.com/office/drawing/2016/5/14/chartex" xmlns:aink="http://schemas.microsoft.com/office/drawing/2016/ink" xmlns:am3d="http://schemas.microsoft.com/office/drawing/2017/model3d" xmlns:w16cid="http://schemas.microsoft.com/office/word/2016/wordml/cid">
           <w:pict>
             <v:rect w14:anchorId="69567DD8" id="Rectangle 1" o:spid="_x0000_s1026" style="position:absolute;margin-left:90pt;margin-top:33.75pt;width:38.35pt;height:45.1pt;z-index:-251658240;visibility:visible;mso-wrap-style:square;mso-width-percent:0;mso-height-percent:0;mso-wrap-distance-left:9pt;mso-wrap-distance-top:0;mso-wrap-distance-right:9pt;mso-wrap-distance-bottom:0;mso-position-horizontal:absolute;mso-position-horizontal-relative:page;mso-position-vertical:absolute;mso-position-vertical-relative:page;mso-width-percent:0;mso-height-percent:0;mso-width-relative:page;mso-height-relative:page;v-text-anchor:top" o:gfxdata="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" stroked="f">
               <v:fill r:id="rId2" o:title="" recolor="t" type="frame"/>
@@ -1654,7 +1610,7 @@
             </wp:anchor>
           </w:drawing>
         </mc:Choice>
-        <mc:Fallback>
+        <mc:Fallback xmlns:cx2="http://schemas.microsoft.com/office/drawing/2015/10/21/chartex" xmlns:cx3="http://schemas.microsoft.com/office/drawing/2016/5/9/chartex" xmlns:cx4="http://schemas.microsoft.com/office/drawing/2016/5/10/chartex" xmlns:cx5="http://schemas.microsoft.com/office/drawing/2016/5/11/chartex" xmlns:cx6="http://schemas.microsoft.com/office/drawing/2016/5/12/chartex" xmlns:cx7="http://schemas.microsoft.com/office/drawing/2016/5/13/chartex" xmlns:cx8="http://schemas.microsoft.com/office/drawing/2016/5/14/chartex" xmlns:aink="http://schemas.microsoft.com/office/drawing/2016/ink" xmlns:am3d="http://schemas.microsoft.com/office/drawing/2017/model3d" xmlns:w16cid="http://schemas.microsoft.com/office/word/2016/wordml/cid">
           <w:pict>
             <v:line w14:anchorId="7371EB2D" id="Line 7" o:spid="_x0000_s1026" style="position:absolute;z-index:251657216;visibility:visible;mso-wrap-style:square;mso-width-percent:0;mso-height-percent:0;mso-wrap-distance-left:9pt;mso-wrap-distance-top:-3e-5mm;mso-wrap-distance-right:9pt;mso-wrap-distance-bottom:-3e-5mm;mso-position-horizontal:absolute;mso-position-horizontal-relative:text;mso-position-vertical:absolute;mso-position-vertical-relative:text;mso-width-percent:0;mso-height-percent:0;mso-width-relative:page;mso-height-relative:page" from="0,11.65pt" to="6in,11.65pt" o:gfxdata="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"/>
           </w:pict>
@@ -1666,7 +1622,7 @@
 </file>
 
 <file path=word/numbering.xml><?xml version="1.0" encoding="utf-8"?>
-<w:numbering xmlns:wpc="http://schemas.microsoft.com/office/word/2010/wordprocessingCanvas" xmlns:cx="http://schemas.microsoft.com/office/drawing/2014/chartex" xmlns:cx1="http://schemas.microsoft.com/office/drawing/2015/9/8/chartex" xmlns:cx2="http://schemas.microsoft.com/office/drawing/2015/10/21/chartex" xmlns:cx3="http://schemas.microsoft.com/office/drawing/2016/5/9/chartex" xmlns:cx4="http://schemas.microsoft.com/office/drawing/2016/5/10/chartex" xmlns:cx5="http://schemas.microsoft.com/office/drawing/2016/5/11/chartex" xmlns:cx6="http://schemas.microsoft.com/office/drawing/2016/5/12/chartex" xmlns:cx7="http://schemas.microsoft.com/office/drawing/2016/5/13/chartex" xmlns:cx8="http://schemas.microsoft.com/office/drawing/2016/5/14/chartex" xmlns:mc="http://schemas.openxmlformats.org/markup-compatibility/2006" xmlns:aink="http://schemas.microsoft.com/office/drawing/2016/ink" xmlns:am3d="http://schemas.microsoft.com/office/drawing/2017/model3d" xmlns:o="urn:schemas-microsoft-com:office:office" xmlns:r="http://schemas.openxmlformats.org/officeDocument/2006/relationships" xmlns:m="http://schemas.openxmlformats.org/officeDocument/2006/math" xmlns:v="urn:schemas-microsoft-com:vml" xmlns:wp14="http://schemas.microsoft.com/office/word/2010/wordprocessingDrawing" xmlns:wp="http://schemas.openxmlformats.org/drawingml/2006/wordprocessingDrawing" xmlns:w10="urn:schemas-microsoft-com:office:word" xmlns:w="http://schemas.openxmlformats.org/wordprocessingml/2006/main" xmlns:w14="http://schemas.microsoft.com/office/word/2010/wordml" xmlns:w15="http://schemas.microsoft.com/office/word/2012/wordml" xmlns:w16cid="http://schemas.microsoft.com/office/word/2016/wordml/cid" xmlns:w16se="http://schemas.microsoft.com/office/word/2015/wordml/symex" xmlns:wpg="http://schemas.microsoft.com/office/word/2010/wordprocessingGroup" xmlns:wpi="http://schemas.microsoft.com/office/word/2010/wordprocessingInk" xmlns:wne="http://schemas.microsoft.com/office/word/2006/wordml" xmlns:wps="http://schemas.microsoft.com/office/word/2010/wordprocessingShape" mc:Ignorable="w14 w15 w16se w16cid wp14">
+<w:numbering xmlns:wpc="http://schemas.microsoft.com/office/word/2010/wordprocessingCanvas" xmlns:cx="http://schemas.microsoft.com/office/drawing/2014/chartex" xmlns:cx1="http://schemas.microsoft.com/office/drawing/2015/9/8/chartex" xmlns:mc="http://schemas.openxmlformats.org/markup-compatibility/2006" xmlns:o="urn:schemas-microsoft-com:office:office" xmlns:r="http://schemas.openxmlformats.org/officeDocument/2006/relationships" xmlns:m="http://schemas.openxmlformats.org/officeDocument/2006/math" xmlns:v="urn:schemas-microsoft-com:vml" xmlns:wp14="http://schemas.microsoft.com/office/word/2010/wordprocessingDrawing" xmlns:wp="http://schemas.openxmlformats.org/drawingml/2006/wordprocessingDrawing" xmlns:w10="urn:schemas-microsoft-com:office:word" xmlns:w="http://schemas.openxmlformats.org/wordprocessingml/2006/main" xmlns:w14="http://schemas.microsoft.com/office/word/2010/wordml" xmlns:w15="http://schemas.microsoft.com/office/word/2012/wordml" xmlns:w16se="http://schemas.microsoft.com/office/word/2015/wordml/symex" xmlns:wpg="http://schemas.microsoft.com/office/word/2010/wordprocessingGroup" xmlns:wpi="http://schemas.microsoft.com/office/word/2010/wordprocessingInk" xmlns:wne="http://schemas.microsoft.com/office/word/2006/wordml" xmlns:wps="http://schemas.microsoft.com/office/word/2010/wordprocessingShape" mc:Ignorable="w14 w15 w16se wp14">
   <w:abstractNum w:abstractNumId="0" w15:restartNumberingAfterBreak="0">
     <w:nsid w:val="83C0AE5A"/>
     <w:multiLevelType w:val="hybridMultilevel"/>
@@ -4679,7 +4635,7 @@
 </file>
 
 <file path=word/styles.xml><?xml version="1.0" encoding="utf-8"?>
-<w:styles xmlns:mc="http://schemas.openxmlformats.org/markup-compatibility/2006" xmlns:r="http://schemas.openxmlformats.org/officeDocument/2006/relationships" xmlns:w="http://schemas.openxmlformats.org/wordprocessingml/2006/main" xmlns:w14="http://schemas.microsoft.com/office/word/2010/wordml" xmlns:w15="http://schemas.microsoft.com/office/word/2012/wordml" xmlns:w16cid="http://schemas.microsoft.com/office/word/2016/wordml/cid" xmlns:w16se="http://schemas.microsoft.com/office/word/2015/wordml/symex" mc:Ignorable="w14 w15 w16se w16cid">
+<w:styles xmlns:mc="http://schemas.openxmlformats.org/markup-compatibility/2006" xmlns:r="http://schemas.openxmlformats.org/officeDocument/2006/relationships" xmlns:w="http://schemas.openxmlformats.org/wordprocessingml/2006/main" xmlns:w14="http://schemas.microsoft.com/office/word/2010/wordml" xmlns:w15="http://schemas.microsoft.com/office/word/2012/wordml" xmlns:w16se="http://schemas.microsoft.com/office/word/2015/wordml/symex" mc:Ignorable="w14 w15 w16se">
   <w:docDefaults>
     <w:rPrDefault>
       <w:rPr>
@@ -4689,7 +4645,7 @@
     </w:rPrDefault>
     <w:pPrDefault/>
   </w:docDefaults>
-  <w:latentStyles w:defLockedState="0" w:defUIPriority="0" w:defSemiHidden="0" w:defUnhideWhenUsed="0" w:defQFormat="0" w:count="375">
+  <w:latentStyles w:defLockedState="0" w:defUIPriority="0" w:defSemiHidden="0" w:defUnhideWhenUsed="0" w:defQFormat="0" w:count="371">
     <w:lsdException w:name="Normal" w:qFormat="1"/>
     <w:lsdException w:name="heading 1" w:qFormat="1"/>
     <w:lsdException w:name="heading 2" w:semiHidden="1" w:unhideWhenUsed="1" w:qFormat="1"/>
@@ -4970,10 +4926,6 @@
     <w:lsdException w:name="List Table 5 Dark Accent 6" w:uiPriority="50"/>
     <w:lsdException w:name="List Table 6 Colorful Accent 6" w:uiPriority="51"/>
     <w:lsdException w:name="List Table 7 Colorful Accent 6" w:uiPriority="52"/>
-    <w:lsdException w:name="Mention" w:semiHidden="1" w:uiPriority="99" w:unhideWhenUsed="1"/>
-    <w:lsdException w:name="Smart Hyperlink" w:semiHidden="1" w:uiPriority="99" w:unhideWhenUsed="1"/>
-    <w:lsdException w:name="Hashtag" w:semiHidden="1" w:uiPriority="99" w:unhideWhenUsed="1"/>
-    <w:lsdException w:name="Unresolved Mention" w:semiHidden="1" w:uiPriority="99" w:unhideWhenUsed="1"/>
   </w:latentStyles>
   <w:style w:type="paragraph" w:default="1" w:styleId="Normal">
     <w:name w:val="Normal"/>

</xml_diff>